<commit_message>
Resultados: Numero.Comorbidades incluídas nas estratificações
(por Gênero e Idade.cat)
</commit_message>
<xml_diff>
--- a/resultados/comorbidades_genero.docx
+++ b/resultados/comorbidades_genero.docx
@@ -116,6 +116,301 @@
             </w:pPr>
             <w:r>
               <w:t xml:space="preserve">138</w:t>
+            </w:r>
+          </w:p>
+        </w:tc>
+        <w:tc>
+          <w:p>
+            <w:pStyle w:val="Compact"/>
+          </w:p>
+        </w:tc>
+      </w:tr>
+      <w:tr>
+        <w:tc>
+          <w:p>
+            <w:pPr>
+              <w:pStyle w:val="Compact"/>
+              <w:jc w:val="center"/>
+            </w:pPr>
+            <w:r>
+              <w:rPr>
+                <w:b/>
+              </w:rPr>
+              <w:t xml:space="preserve">Numero.Comorbidades (%)</w:t>
+            </w:r>
+          </w:p>
+        </w:tc>
+        <w:tc>
+          <w:p>
+            <w:pStyle w:val="Compact"/>
+          </w:p>
+        </w:tc>
+        <w:tc>
+          <w:p>
+            <w:pStyle w:val="Compact"/>
+          </w:p>
+        </w:tc>
+        <w:tc>
+          <w:p>
+            <w:pPr>
+              <w:pStyle w:val="Compact"/>
+              <w:jc w:val="center"/>
+            </w:pPr>
+            <w:r>
+              <w:t xml:space="preserve">0.907</w:t>
+            </w:r>
+          </w:p>
+        </w:tc>
+      </w:tr>
+      <w:tr>
+        <w:tc>
+          <w:p>
+            <w:pPr>
+              <w:pStyle w:val="Compact"/>
+              <w:jc w:val="center"/>
+            </w:pPr>
+            <w:r>
+              <w:rPr>
+                <w:b/>
+              </w:rPr>
+              <w:t xml:space="preserve">0</w:t>
+            </w:r>
+          </w:p>
+        </w:tc>
+        <w:tc>
+          <w:p>
+            <w:pPr>
+              <w:pStyle w:val="Compact"/>
+              <w:jc w:val="center"/>
+            </w:pPr>
+            <w:r>
+              <w:t xml:space="preserve">44 (19.5)</w:t>
+            </w:r>
+          </w:p>
+        </w:tc>
+        <w:tc>
+          <w:p>
+            <w:pPr>
+              <w:pStyle w:val="Compact"/>
+              <w:jc w:val="center"/>
+            </w:pPr>
+            <w:r>
+              <w:t xml:space="preserve">29 (21.0)</w:t>
+            </w:r>
+          </w:p>
+        </w:tc>
+        <w:tc>
+          <w:p>
+            <w:pStyle w:val="Compact"/>
+          </w:p>
+        </w:tc>
+      </w:tr>
+      <w:tr>
+        <w:tc>
+          <w:p>
+            <w:pPr>
+              <w:pStyle w:val="Compact"/>
+              <w:jc w:val="center"/>
+            </w:pPr>
+            <w:r>
+              <w:rPr>
+                <w:b/>
+              </w:rPr>
+              <w:t xml:space="preserve">1</w:t>
+            </w:r>
+          </w:p>
+        </w:tc>
+        <w:tc>
+          <w:p>
+            <w:pPr>
+              <w:pStyle w:val="Compact"/>
+              <w:jc w:val="center"/>
+            </w:pPr>
+            <w:r>
+              <w:t xml:space="preserve">100 (44.2)</w:t>
+            </w:r>
+          </w:p>
+        </w:tc>
+        <w:tc>
+          <w:p>
+            <w:pPr>
+              <w:pStyle w:val="Compact"/>
+              <w:jc w:val="center"/>
+            </w:pPr>
+            <w:r>
+              <w:t xml:space="preserve">60 (43.5)</w:t>
+            </w:r>
+          </w:p>
+        </w:tc>
+        <w:tc>
+          <w:p>
+            <w:pStyle w:val="Compact"/>
+          </w:p>
+        </w:tc>
+      </w:tr>
+      <w:tr>
+        <w:tc>
+          <w:p>
+            <w:pPr>
+              <w:pStyle w:val="Compact"/>
+              <w:jc w:val="center"/>
+            </w:pPr>
+            <w:r>
+              <w:rPr>
+                <w:b/>
+              </w:rPr>
+              <w:t xml:space="preserve">2</w:t>
+            </w:r>
+          </w:p>
+        </w:tc>
+        <w:tc>
+          <w:p>
+            <w:pPr>
+              <w:pStyle w:val="Compact"/>
+              <w:jc w:val="center"/>
+            </w:pPr>
+            <w:r>
+              <w:t xml:space="preserve">66 (29.2)</w:t>
+            </w:r>
+          </w:p>
+        </w:tc>
+        <w:tc>
+          <w:p>
+            <w:pPr>
+              <w:pStyle w:val="Compact"/>
+              <w:jc w:val="center"/>
+            </w:pPr>
+            <w:r>
+              <w:t xml:space="preserve">39 (28.3)</w:t>
+            </w:r>
+          </w:p>
+        </w:tc>
+        <w:tc>
+          <w:p>
+            <w:pStyle w:val="Compact"/>
+          </w:p>
+        </w:tc>
+      </w:tr>
+      <w:tr>
+        <w:tc>
+          <w:p>
+            <w:pPr>
+              <w:pStyle w:val="Compact"/>
+              <w:jc w:val="center"/>
+            </w:pPr>
+            <w:r>
+              <w:rPr>
+                <w:b/>
+              </w:rPr>
+              <w:t xml:space="preserve">3</w:t>
+            </w:r>
+          </w:p>
+        </w:tc>
+        <w:tc>
+          <w:p>
+            <w:pPr>
+              <w:pStyle w:val="Compact"/>
+              <w:jc w:val="center"/>
+            </w:pPr>
+            <w:r>
+              <w:t xml:space="preserve">13 ( 5.8)</w:t>
+            </w:r>
+          </w:p>
+        </w:tc>
+        <w:tc>
+          <w:p>
+            <w:pPr>
+              <w:pStyle w:val="Compact"/>
+              <w:jc w:val="center"/>
+            </w:pPr>
+            <w:r>
+              <w:t xml:space="preserve">8 ( 5.8)</w:t>
+            </w:r>
+          </w:p>
+        </w:tc>
+        <w:tc>
+          <w:p>
+            <w:pStyle w:val="Compact"/>
+          </w:p>
+        </w:tc>
+      </w:tr>
+      <w:tr>
+        <w:tc>
+          <w:p>
+            <w:pPr>
+              <w:pStyle w:val="Compact"/>
+              <w:jc w:val="center"/>
+            </w:pPr>
+            <w:r>
+              <w:rPr>
+                <w:b/>
+              </w:rPr>
+              <w:t xml:space="preserve">4</w:t>
+            </w:r>
+          </w:p>
+        </w:tc>
+        <w:tc>
+          <w:p>
+            <w:pPr>
+              <w:pStyle w:val="Compact"/>
+              <w:jc w:val="center"/>
+            </w:pPr>
+            <w:r>
+              <w:t xml:space="preserve">3 ( 1.3)</w:t>
+            </w:r>
+          </w:p>
+        </w:tc>
+        <w:tc>
+          <w:p>
+            <w:pPr>
+              <w:pStyle w:val="Compact"/>
+              <w:jc w:val="center"/>
+            </w:pPr>
+            <w:r>
+              <w:t xml:space="preserve">1 ( 0.7)</w:t>
+            </w:r>
+          </w:p>
+        </w:tc>
+        <w:tc>
+          <w:p>
+            <w:pStyle w:val="Compact"/>
+          </w:p>
+        </w:tc>
+      </w:tr>
+      <w:tr>
+        <w:tc>
+          <w:p>
+            <w:pPr>
+              <w:pStyle w:val="Compact"/>
+              <w:jc w:val="center"/>
+            </w:pPr>
+            <w:r>
+              <w:rPr>
+                <w:b/>
+              </w:rPr>
+              <w:t xml:space="preserve">6</w:t>
+            </w:r>
+          </w:p>
+        </w:tc>
+        <w:tc>
+          <w:p>
+            <w:pPr>
+              <w:pStyle w:val="Compact"/>
+              <w:jc w:val="center"/>
+            </w:pPr>
+            <w:r>
+              <w:t xml:space="preserve">0 ( 0.0)</w:t>
+            </w:r>
+          </w:p>
+        </w:tc>
+        <w:tc>
+          <w:p>
+            <w:pPr>
+              <w:pStyle w:val="Compact"/>
+              <w:jc w:val="center"/>
+            </w:pPr>
+            <w:r>
+              <w:t xml:space="preserve">1 ( 0.7)</w:t>
             </w:r>
           </w:p>
         </w:tc>
@@ -577,7 +872,7 @@
     </w:lvl>
   </w:abstractNum>
   <w:abstractNum w:abstractNumId="990">
-    <w:nsid w:val="4867ec65"/>
+    <w:nsid w:val="f6f13bb2"/>
     <w:multiLevelType w:val="multilevel"/>
     <w:lvl w:ilvl="0">
       <w:numFmt w:val="bullet"/>

</xml_diff>